<commit_message>
Versionando o projeto e a Biblioteca
</commit_message>
<xml_diff>
--- a/docs/PROJETO GB -BOOKHUB.docx
+++ b/docs/PROJETO GB -BOOKHUB.docx
@@ -4800,122 +4800,142 @@
           <w:szCs w:val="24"/>
         </w:rPr>
       </w:pPr>
-      <w:r>
-        <w:rPr>
-          <w:rFonts w:asciiTheme="minorHAnsi" w:hAnsiTheme="minorHAnsi" w:cstheme="minorHAnsi"/>
-          <w:b/>
-          <w:szCs w:val="24"/>
-        </w:rPr>
-        <w:t>3.2</w:t>
-      </w:r>
-      <w:r>
-        <w:rPr>
-          <w:rFonts w:asciiTheme="minorHAnsi" w:hAnsiTheme="minorHAnsi" w:cstheme="minorHAnsi"/>
-          <w:b/>
-          <w:szCs w:val="24"/>
-        </w:rPr>
-        <w:t xml:space="preserve"> Banco de Dados</w:t>
-      </w:r>
-    </w:p>
-    <w:p>
-      <w:pPr>
-        <w:jc w:val="both"/>
-        <w:rPr>
-          <w:rFonts w:asciiTheme="minorHAnsi" w:hAnsiTheme="minorHAnsi" w:cstheme="minorHAnsi"/>
-          <w:szCs w:val="24"/>
-        </w:rPr>
-      </w:pPr>
-      <w:r>
-        <w:rPr>
-          <w:rFonts w:asciiTheme="minorHAnsi" w:hAnsiTheme="minorHAnsi" w:cstheme="minorHAnsi"/>
-          <w:szCs w:val="24"/>
-        </w:rPr>
-        <w:lastRenderedPageBreak/>
-        <w:t>Neste projeto, utilizamos o PostgreSQL, um sistema de gerenciamento de banco de dados relacional conhecido por sua confiabilidade e recursos avançados. Ele suporta diversos tipos de dados, incluindo JSON, e oferece transações seguras e alta concorrência, tornando-o ideal para aplicações que precisam lidar com grandes volumes de dados.</w:t>
-      </w:r>
-    </w:p>
-    <w:p>
-      <w:pPr>
-        <w:jc w:val="both"/>
-        <w:rPr>
-          <w:rFonts w:asciiTheme="minorHAnsi" w:hAnsiTheme="minorHAnsi" w:cstheme="minorHAnsi"/>
-          <w:szCs w:val="24"/>
-        </w:rPr>
-      </w:pPr>
-    </w:p>
-    <w:p>
-      <w:pPr>
-        <w:jc w:val="both"/>
-        <w:rPr>
-          <w:rFonts w:asciiTheme="minorHAnsi" w:hAnsiTheme="minorHAnsi" w:cstheme="minorHAnsi"/>
-          <w:szCs w:val="24"/>
-        </w:rPr>
-      </w:pPr>
-      <w:r>
-        <w:rPr>
-          <w:rFonts w:asciiTheme="minorHAnsi" w:hAnsiTheme="minorHAnsi" w:cstheme="minorHAnsi"/>
-          <w:szCs w:val="24"/>
-        </w:rPr>
-        <w:t>Diagrama DER</w:t>
-      </w:r>
-    </w:p>
-    <w:p>
-      <w:pPr>
-        <w:jc w:val="both"/>
-        <w:rPr>
-          <w:rFonts w:asciiTheme="minorHAnsi" w:hAnsiTheme="minorHAnsi" w:cstheme="minorHAnsi"/>
-          <w:szCs w:val="24"/>
-        </w:rPr>
-      </w:pPr>
-      <w:r>
-        <w:rPr>
-          <w:rFonts w:asciiTheme="minorHAnsi" w:hAnsiTheme="minorHAnsi" w:cstheme="minorHAnsi"/>
-          <w:szCs w:val="24"/>
-        </w:rPr>
-        <w:t>O Diagrama Entidade-Relacionamento (DER) é importante para a aplicação porque mostra de forma clara as entidades e seus relacionamentos no banco de dados. Isso ajuda a entender como as informações estão organizadas, facilitando o design e a implementação.</w:t>
-      </w:r>
-    </w:p>
-    <w:p>
-      <w:pPr>
-        <w:jc w:val="both"/>
-        <w:rPr>
-          <w:rFonts w:asciiTheme="minorHAnsi" w:hAnsiTheme="minorHAnsi" w:cstheme="minorHAnsi"/>
-          <w:b/>
-          <w:bCs/>
-          <w:szCs w:val="24"/>
-        </w:rPr>
-      </w:pPr>
-    </w:p>
-    <w:p>
-      <w:pPr>
-        <w:jc w:val="both"/>
-        <w:rPr>
-          <w:rFonts w:asciiTheme="minorHAnsi" w:hAnsiTheme="minorHAnsi" w:cstheme="minorHAnsi"/>
-          <w:b/>
-          <w:bCs/>
-          <w:szCs w:val="24"/>
-        </w:rPr>
-      </w:pPr>
-      <w:r>
-        <w:rPr>
-          <w:rFonts w:asciiTheme="minorHAnsi" w:hAnsiTheme="minorHAnsi" w:cstheme="minorHAnsi"/>
-          <w:b/>
-          <w:bCs/>
-          <w:szCs w:val="24"/>
-        </w:rPr>
-        <w:t>4 ROTAS DA APLICAÇÃO – BACK-END</w:t>
-      </w:r>
-      <w:r>
-        <w:rPr>
-          <w:rFonts w:asciiTheme="minorHAnsi" w:hAnsiTheme="minorHAnsi" w:cstheme="minorHAnsi"/>
-          <w:b/>
-          <w:bCs/>
-          <w:szCs w:val="24"/>
-        </w:rPr>
-        <w:t>s</w:t>
-      </w:r>
+    </w:p>
+    <w:p>
+      <w:pPr>
+        <w:jc w:val="both"/>
+        <w:rPr>
+          <w:rFonts w:asciiTheme="minorHAnsi" w:hAnsiTheme="minorHAnsi" w:cstheme="minorHAnsi"/>
+          <w:b/>
+          <w:szCs w:val="24"/>
+        </w:rPr>
+      </w:pPr>
+    </w:p>
+    <w:p>
+      <w:pPr>
+        <w:jc w:val="both"/>
+        <w:rPr>
+          <w:rFonts w:asciiTheme="minorHAnsi" w:hAnsiTheme="minorHAnsi" w:cstheme="minorHAnsi"/>
+          <w:b/>
+          <w:szCs w:val="24"/>
+        </w:rPr>
+      </w:pPr>
       <w:bookmarkStart w:id="0" w:name="_GoBack"/>
       <w:bookmarkEnd w:id="0"/>
+      <w:r>
+        <w:rPr>
+          <w:rFonts w:asciiTheme="minorHAnsi" w:hAnsiTheme="minorHAnsi" w:cstheme="minorHAnsi"/>
+          <w:b/>
+          <w:szCs w:val="24"/>
+        </w:rPr>
+        <w:lastRenderedPageBreak/>
+        <w:t>3.2</w:t>
+      </w:r>
+      <w:r>
+        <w:rPr>
+          <w:rFonts w:asciiTheme="minorHAnsi" w:hAnsiTheme="minorHAnsi" w:cstheme="minorHAnsi"/>
+          <w:b/>
+          <w:szCs w:val="24"/>
+        </w:rPr>
+        <w:t xml:space="preserve"> Banco de Dados</w:t>
+      </w:r>
+    </w:p>
+    <w:p>
+      <w:pPr>
+        <w:jc w:val="both"/>
+        <w:rPr>
+          <w:rFonts w:asciiTheme="minorHAnsi" w:hAnsiTheme="minorHAnsi" w:cstheme="minorHAnsi"/>
+          <w:szCs w:val="24"/>
+        </w:rPr>
+      </w:pPr>
+      <w:r>
+        <w:rPr>
+          <w:rFonts w:asciiTheme="minorHAnsi" w:hAnsiTheme="minorHAnsi" w:cstheme="minorHAnsi"/>
+          <w:szCs w:val="24"/>
+        </w:rPr>
+        <w:t>Neste projeto, utilizamos o PostgreSQL, um sistema de gerenciamento de banco de dados relacional conhecido por sua confiabilidade e recursos avançados. Ele suporta diversos tipos de dados, incluindo JSON, e oferece transações seguras e alta concorrência, tornando-o ideal para aplicações que precisam lidar com grandes volumes de dados.</w:t>
+      </w:r>
+    </w:p>
+    <w:p>
+      <w:pPr>
+        <w:jc w:val="both"/>
+        <w:rPr>
+          <w:rFonts w:asciiTheme="minorHAnsi" w:hAnsiTheme="minorHAnsi" w:cstheme="minorHAnsi"/>
+          <w:szCs w:val="24"/>
+        </w:rPr>
+      </w:pPr>
+    </w:p>
+    <w:p>
+      <w:pPr>
+        <w:jc w:val="both"/>
+        <w:rPr>
+          <w:rFonts w:asciiTheme="minorHAnsi" w:hAnsiTheme="minorHAnsi" w:cstheme="minorHAnsi"/>
+          <w:szCs w:val="24"/>
+        </w:rPr>
+      </w:pPr>
+      <w:r>
+        <w:rPr>
+          <w:rFonts w:asciiTheme="minorHAnsi" w:hAnsiTheme="minorHAnsi" w:cstheme="minorHAnsi"/>
+          <w:szCs w:val="24"/>
+        </w:rPr>
+        <w:t>Diagrama DER</w:t>
+      </w:r>
+    </w:p>
+    <w:p>
+      <w:pPr>
+        <w:jc w:val="both"/>
+        <w:rPr>
+          <w:rFonts w:asciiTheme="minorHAnsi" w:hAnsiTheme="minorHAnsi" w:cstheme="minorHAnsi"/>
+          <w:szCs w:val="24"/>
+        </w:rPr>
+      </w:pPr>
+      <w:r>
+        <w:rPr>
+          <w:rFonts w:asciiTheme="minorHAnsi" w:hAnsiTheme="minorHAnsi" w:cstheme="minorHAnsi"/>
+          <w:szCs w:val="24"/>
+        </w:rPr>
+        <w:t>O Diagrama Entidade-Relacionamento (DER) é importante para a aplicação porque mostra de forma clara as entidades e seus relacionamentos no banco de dados. Isso ajuda a entender como as informações estão organizadas, facilitando o design e a implementação.</w:t>
+      </w:r>
+    </w:p>
+    <w:p>
+      <w:pPr>
+        <w:jc w:val="both"/>
+        <w:rPr>
+          <w:rFonts w:asciiTheme="minorHAnsi" w:hAnsiTheme="minorHAnsi" w:cstheme="minorHAnsi"/>
+          <w:b/>
+          <w:bCs/>
+          <w:szCs w:val="24"/>
+        </w:rPr>
+      </w:pPr>
+    </w:p>
+    <w:p>
+      <w:pPr>
+        <w:jc w:val="both"/>
+        <w:rPr>
+          <w:rFonts w:asciiTheme="minorHAnsi" w:hAnsiTheme="minorHAnsi" w:cstheme="minorHAnsi"/>
+          <w:b/>
+          <w:bCs/>
+          <w:szCs w:val="24"/>
+        </w:rPr>
+      </w:pPr>
+      <w:r>
+        <w:rPr>
+          <w:rFonts w:asciiTheme="minorHAnsi" w:hAnsiTheme="minorHAnsi" w:cstheme="minorHAnsi"/>
+          <w:b/>
+          <w:bCs/>
+          <w:szCs w:val="24"/>
+        </w:rPr>
+        <w:t>4 ROTAS DA APLICAÇÃO – BACK-END</w:t>
+      </w:r>
+      <w:r>
+        <w:rPr>
+          <w:rFonts w:asciiTheme="minorHAnsi" w:hAnsiTheme="minorHAnsi" w:cstheme="minorHAnsi"/>
+          <w:b/>
+          <w:bCs/>
+          <w:szCs w:val="24"/>
+        </w:rPr>
+        <w:t>s</w:t>
+      </w:r>
     </w:p>
     <w:p>
       <w:pPr>
@@ -9873,6 +9893,7 @@
   <w:style w:type="character" w:default="1" w:styleId="Fontepargpadro">
     <w:name w:val="Default Paragraph Font"/>
     <w:uiPriority w:val="1"/>
+    <w:semiHidden/>
     <w:unhideWhenUsed/>
   </w:style>
   <w:style w:type="table" w:default="1" w:styleId="Tabelanormal">
@@ -10332,7 +10353,7 @@
 </file>
 
 <file path=customXml/itemProps1.xml><?xml version="1.0" encoding="utf-8"?>
-<ds:datastoreItem xmlns:ds="http://schemas.openxmlformats.org/officeDocument/2006/customXml" ds:itemID="{314ADF57-9883-4345-8DEC-57653926A445}">
+<ds:datastoreItem xmlns:ds="http://schemas.openxmlformats.org/officeDocument/2006/customXml" ds:itemID="{71BA4A80-F6A1-4232-A0A7-5AC13BCB9CEE}">
   <ds:schemaRefs>
     <ds:schemaRef ds:uri="http://schemas.openxmlformats.org/officeDocument/2006/bibliography"/>
   </ds:schemaRefs>

</xml_diff>

<commit_message>
commitando o Projeto do word..sprint6
</commit_message>
<xml_diff>
--- a/docs/PROJETO GB -BOOKHUB.docx
+++ b/docs/PROJETO GB -BOOKHUB.docx
@@ -4820,8 +4820,6 @@
           <w:szCs w:val="24"/>
         </w:rPr>
       </w:pPr>
-      <w:bookmarkStart w:id="0" w:name="_GoBack"/>
-      <w:bookmarkEnd w:id="0"/>
       <w:r>
         <w:rPr>
           <w:rFonts w:asciiTheme="minorHAnsi" w:hAnsiTheme="minorHAnsi" w:cstheme="minorHAnsi"/>
@@ -4952,22 +4950,59 @@
         </w:rPr>
         <w:t xml:space="preserve">Explica o que é rota , lembrando que nada nesse documento deve ser tratado como pergunta e resposta, cabe a contextualização ou o termo dissertação. </w:t>
       </w:r>
+    </w:p>
+    <w:p>
+      <w:pPr>
+        <w:rPr>
+          <w:rFonts w:asciiTheme="minorHAnsi" w:hAnsiTheme="minorHAnsi" w:cstheme="minorHAnsi"/>
+          <w:szCs w:val="24"/>
+        </w:rPr>
+      </w:pPr>
+      <w:r>
+        <w:rPr>
+          <w:rFonts w:asciiTheme="minorHAnsi" w:hAnsiTheme="minorHAnsi" w:cstheme="minorHAnsi"/>
+          <w:szCs w:val="24"/>
+        </w:rPr>
+        <w:t>R:</w:t>
+      </w:r>
+      <w:r>
+        <w:t xml:space="preserve"> </w:t>
+      </w:r>
+      <w:r>
+        <w:rPr>
+          <w:rFonts w:asciiTheme="minorHAnsi" w:hAnsiTheme="minorHAnsi" w:cstheme="minorHAnsi"/>
+          <w:szCs w:val="24"/>
+        </w:rPr>
+        <w:t>A rota  em um sistema web é muito importante e é responsável por mapear a solicitações "HTTP que são GET, POST, PUT e o DELETE" para funções específicas que usam o backend. Eles estabelecem o caminho entre o cliente e o servidor, determinando qual lógica de negócio será executada e além disso, eles organizam e tornam acessíveis todos os recursos do aplicativo.</w:t>
+      </w:r>
+    </w:p>
+    <w:p>
+      <w:pPr>
+        <w:jc w:val="both"/>
+        <w:rPr>
+          <w:rFonts w:asciiTheme="minorHAnsi" w:hAnsiTheme="minorHAnsi" w:cstheme="minorHAnsi"/>
+          <w:szCs w:val="24"/>
+        </w:rPr>
+      </w:pPr>
     </w:p>
     <w:tbl>
       <w:tblPr>
         <w:tblStyle w:val="Tabelacomgrade"/>
-        <w:tblW w:w="0" w:type="auto"/>
+        <w:tblW w:w="9419" w:type="dxa"/>
         <w:tblLook w:val="04A0" w:firstRow="1" w:lastRow="0" w:firstColumn="1" w:lastColumn="0" w:noHBand="0" w:noVBand="1"/>
       </w:tblPr>
       <w:tblGrid>
-        <w:gridCol w:w="3020"/>
-        <w:gridCol w:w="3020"/>
-        <w:gridCol w:w="3021"/>
+        <w:gridCol w:w="3139"/>
+        <w:gridCol w:w="3139"/>
+        <w:gridCol w:w="3141"/>
       </w:tblGrid>
       <w:tr>
+        <w:trPr>
+          <w:trHeight w:val="493"/>
+        </w:trPr>
         <w:tc>
           <w:tcPr>
-            <w:tcW w:w="3020" w:type="dxa"/>
+            <w:tcW w:w="3139" w:type="dxa"/>
           </w:tcPr>
           <w:p>
             <w:pPr>
@@ -4978,11 +5013,18 @@
                 <w:szCs w:val="24"/>
               </w:rPr>
             </w:pPr>
+            <w:r>
+              <w:rPr>
+                <w:rFonts w:asciiTheme="minorHAnsi" w:hAnsiTheme="minorHAnsi" w:cstheme="minorHAnsi"/>
+                <w:szCs w:val="24"/>
+              </w:rPr>
+              <w:t>FUNCAO</w:t>
+            </w:r>
           </w:p>
         </w:tc>
         <w:tc>
           <w:tcPr>
-            <w:tcW w:w="3020" w:type="dxa"/>
+            <w:tcW w:w="3139" w:type="dxa"/>
           </w:tcPr>
           <w:p>
             <w:pPr>
@@ -4993,11 +5035,18 @@
                 <w:szCs w:val="24"/>
               </w:rPr>
             </w:pPr>
+            <w:r>
+              <w:rPr>
+                <w:rFonts w:asciiTheme="minorHAnsi" w:hAnsiTheme="minorHAnsi" w:cstheme="minorHAnsi"/>
+                <w:szCs w:val="24"/>
+              </w:rPr>
+              <w:t>MÉTODO</w:t>
+            </w:r>
           </w:p>
         </w:tc>
         <w:tc>
           <w:tcPr>
-            <w:tcW w:w="3021" w:type="dxa"/>
+            <w:tcW w:w="3141" w:type="dxa"/>
           </w:tcPr>
           <w:p>
             <w:pPr>
@@ -5008,13 +5057,23 @@
                 <w:szCs w:val="24"/>
               </w:rPr>
             </w:pPr>
+            <w:r>
+              <w:rPr>
+                <w:rFonts w:asciiTheme="minorHAnsi" w:hAnsiTheme="minorHAnsi" w:cstheme="minorHAnsi"/>
+                <w:szCs w:val="24"/>
+              </w:rPr>
+              <w:t>ROTA</w:t>
+            </w:r>
           </w:p>
         </w:tc>
       </w:tr>
       <w:tr>
+        <w:trPr>
+          <w:trHeight w:val="505"/>
+        </w:trPr>
         <w:tc>
           <w:tcPr>
-            <w:tcW w:w="3020" w:type="dxa"/>
+            <w:tcW w:w="3139" w:type="dxa"/>
           </w:tcPr>
           <w:p>
             <w:pPr>
@@ -5025,11 +5084,18 @@
                 <w:szCs w:val="24"/>
               </w:rPr>
             </w:pPr>
+            <w:r>
+              <w:rPr>
+                <w:rFonts w:asciiTheme="minorHAnsi" w:hAnsiTheme="minorHAnsi" w:cstheme="minorHAnsi"/>
+                <w:szCs w:val="24"/>
+              </w:rPr>
+              <w:t>ListarAluno</w:t>
+            </w:r>
           </w:p>
         </w:tc>
         <w:tc>
           <w:tcPr>
-            <w:tcW w:w="3020" w:type="dxa"/>
+            <w:tcW w:w="3139" w:type="dxa"/>
           </w:tcPr>
           <w:p>
             <w:pPr>
@@ -5040,11 +5106,18 @@
                 <w:szCs w:val="24"/>
               </w:rPr>
             </w:pPr>
+            <w:r>
+              <w:rPr>
+                <w:rFonts w:asciiTheme="minorHAnsi" w:hAnsiTheme="minorHAnsi" w:cstheme="minorHAnsi"/>
+                <w:szCs w:val="24"/>
+              </w:rPr>
+              <w:t>GET</w:t>
+            </w:r>
           </w:p>
         </w:tc>
         <w:tc>
           <w:tcPr>
-            <w:tcW w:w="3021" w:type="dxa"/>
+            <w:tcW w:w="3141" w:type="dxa"/>
           </w:tcPr>
           <w:p>
             <w:pPr>
@@ -5055,13 +5128,23 @@
                 <w:szCs w:val="24"/>
               </w:rPr>
             </w:pPr>
+            <w:r>
+              <w:rPr>
+                <w:rFonts w:asciiTheme="minorHAnsi" w:hAnsiTheme="minorHAnsi" w:cstheme="minorHAnsi"/>
+                <w:szCs w:val="24"/>
+              </w:rPr>
+              <w:t>/listar/aluno</w:t>
+            </w:r>
           </w:p>
         </w:tc>
       </w:tr>
       <w:tr>
+        <w:trPr>
+          <w:trHeight w:val="493"/>
+        </w:trPr>
         <w:tc>
           <w:tcPr>
-            <w:tcW w:w="3020" w:type="dxa"/>
+            <w:tcW w:w="3139" w:type="dxa"/>
           </w:tcPr>
           <w:p>
             <w:pPr>
@@ -5072,11 +5155,18 @@
                 <w:szCs w:val="24"/>
               </w:rPr>
             </w:pPr>
+            <w:r>
+              <w:rPr>
+                <w:rFonts w:asciiTheme="minorHAnsi" w:hAnsiTheme="minorHAnsi" w:cstheme="minorHAnsi"/>
+                <w:szCs w:val="24"/>
+              </w:rPr>
+              <w:t>ListarLivro</w:t>
+            </w:r>
           </w:p>
         </w:tc>
         <w:tc>
           <w:tcPr>
-            <w:tcW w:w="3020" w:type="dxa"/>
+            <w:tcW w:w="3139" w:type="dxa"/>
           </w:tcPr>
           <w:p>
             <w:pPr>
@@ -5087,11 +5177,18 @@
                 <w:szCs w:val="24"/>
               </w:rPr>
             </w:pPr>
+            <w:r>
+              <w:rPr>
+                <w:rFonts w:asciiTheme="minorHAnsi" w:hAnsiTheme="minorHAnsi" w:cstheme="minorHAnsi"/>
+                <w:szCs w:val="24"/>
+              </w:rPr>
+              <w:t>GET</w:t>
+            </w:r>
           </w:p>
         </w:tc>
         <w:tc>
           <w:tcPr>
-            <w:tcW w:w="3021" w:type="dxa"/>
+            <w:tcW w:w="3141" w:type="dxa"/>
           </w:tcPr>
           <w:p>
             <w:pPr>
@@ -5102,6 +5199,235 @@
                 <w:szCs w:val="24"/>
               </w:rPr>
             </w:pPr>
+            <w:r>
+              <w:rPr>
+                <w:rFonts w:asciiTheme="minorHAnsi" w:hAnsiTheme="minorHAnsi" w:cstheme="minorHAnsi"/>
+                <w:szCs w:val="24"/>
+              </w:rPr>
+              <w:t>/listar/livro</w:t>
+            </w:r>
+          </w:p>
+        </w:tc>
+      </w:tr>
+      <w:tr>
+        <w:trPr>
+          <w:trHeight w:val="493"/>
+        </w:trPr>
+        <w:tc>
+          <w:tcPr>
+            <w:tcW w:w="3139" w:type="dxa"/>
+          </w:tcPr>
+          <w:p>
+            <w:pPr>
+              <w:ind w:firstLine="0"/>
+              <w:jc w:val="both"/>
+              <w:rPr>
+                <w:rFonts w:asciiTheme="minorHAnsi" w:hAnsiTheme="minorHAnsi" w:cstheme="minorHAnsi"/>
+                <w:szCs w:val="24"/>
+              </w:rPr>
+            </w:pPr>
+            <w:r>
+              <w:rPr>
+                <w:rFonts w:asciiTheme="minorHAnsi" w:hAnsiTheme="minorHAnsi" w:cstheme="minorHAnsi"/>
+                <w:szCs w:val="24"/>
+              </w:rPr>
+              <w:t>ListarEmprestimo</w:t>
+            </w:r>
+          </w:p>
+        </w:tc>
+        <w:tc>
+          <w:tcPr>
+            <w:tcW w:w="3139" w:type="dxa"/>
+          </w:tcPr>
+          <w:p>
+            <w:pPr>
+              <w:ind w:firstLine="0"/>
+              <w:jc w:val="both"/>
+              <w:rPr>
+                <w:rFonts w:asciiTheme="minorHAnsi" w:hAnsiTheme="minorHAnsi" w:cstheme="minorHAnsi"/>
+                <w:szCs w:val="24"/>
+              </w:rPr>
+            </w:pPr>
+            <w:r>
+              <w:rPr>
+                <w:rFonts w:asciiTheme="minorHAnsi" w:hAnsiTheme="minorHAnsi" w:cstheme="minorHAnsi"/>
+                <w:szCs w:val="24"/>
+              </w:rPr>
+              <w:t>GET</w:t>
+            </w:r>
+          </w:p>
+        </w:tc>
+        <w:tc>
+          <w:tcPr>
+            <w:tcW w:w="3141" w:type="dxa"/>
+          </w:tcPr>
+          <w:p>
+            <w:pPr>
+              <w:ind w:firstLine="0"/>
+              <w:jc w:val="both"/>
+              <w:rPr>
+                <w:rFonts w:asciiTheme="minorHAnsi" w:hAnsiTheme="minorHAnsi" w:cstheme="minorHAnsi"/>
+                <w:szCs w:val="24"/>
+              </w:rPr>
+            </w:pPr>
+            <w:r>
+              <w:rPr>
+                <w:rFonts w:asciiTheme="minorHAnsi" w:hAnsiTheme="minorHAnsi" w:cstheme="minorHAnsi"/>
+                <w:szCs w:val="24"/>
+              </w:rPr>
+              <w:t>/listar/emprestimo</w:t>
+            </w:r>
+          </w:p>
+        </w:tc>
+      </w:tr>
+      <w:tr>
+        <w:trPr>
+          <w:trHeight w:val="493"/>
+        </w:trPr>
+        <w:tc>
+          <w:tcPr>
+            <w:tcW w:w="3139" w:type="dxa"/>
+          </w:tcPr>
+          <w:p>
+            <w:pPr>
+              <w:ind w:firstLine="0"/>
+              <w:jc w:val="both"/>
+              <w:rPr>
+                <w:rFonts w:asciiTheme="minorHAnsi" w:hAnsiTheme="minorHAnsi" w:cstheme="minorHAnsi"/>
+                <w:szCs w:val="24"/>
+              </w:rPr>
+            </w:pPr>
+            <w:r>
+              <w:rPr>
+                <w:rFonts w:asciiTheme="minorHAnsi" w:hAnsiTheme="minorHAnsi" w:cstheme="minorHAnsi"/>
+                <w:szCs w:val="24"/>
+              </w:rPr>
+              <w:t>CadastrarAluno</w:t>
+            </w:r>
+          </w:p>
+        </w:tc>
+        <w:tc>
+          <w:tcPr>
+            <w:tcW w:w="3139" w:type="dxa"/>
+          </w:tcPr>
+          <w:p>
+            <w:pPr>
+              <w:ind w:firstLine="0"/>
+              <w:jc w:val="both"/>
+              <w:rPr>
+                <w:rFonts w:asciiTheme="minorHAnsi" w:hAnsiTheme="minorHAnsi" w:cstheme="minorHAnsi"/>
+                <w:szCs w:val="24"/>
+              </w:rPr>
+            </w:pPr>
+            <w:r>
+              <w:rPr>
+                <w:rFonts w:asciiTheme="minorHAnsi" w:hAnsiTheme="minorHAnsi" w:cstheme="minorHAnsi"/>
+                <w:szCs w:val="24"/>
+              </w:rPr>
+              <w:t>POST</w:t>
+            </w:r>
+          </w:p>
+        </w:tc>
+        <w:tc>
+          <w:tcPr>
+            <w:tcW w:w="3141" w:type="dxa"/>
+          </w:tcPr>
+          <w:p>
+            <w:pPr>
+              <w:ind w:firstLine="0"/>
+              <w:jc w:val="both"/>
+              <w:rPr>
+                <w:rFonts w:asciiTheme="minorHAnsi" w:hAnsiTheme="minorHAnsi" w:cstheme="minorHAnsi"/>
+                <w:szCs w:val="24"/>
+              </w:rPr>
+            </w:pPr>
+            <w:r>
+              <w:rPr>
+                <w:rFonts w:asciiTheme="minorHAnsi" w:hAnsiTheme="minorHAnsi" w:cstheme="minorHAnsi"/>
+                <w:szCs w:val="24"/>
+              </w:rPr>
+              <w:t>/cadastrar/aluno</w:t>
+            </w:r>
+          </w:p>
+        </w:tc>
+      </w:tr>
+      <w:tr>
+        <w:trPr>
+          <w:trHeight w:val="493"/>
+        </w:trPr>
+        <w:tc>
+          <w:tcPr>
+            <w:tcW w:w="3139" w:type="dxa"/>
+          </w:tcPr>
+          <w:p>
+            <w:pPr>
+              <w:ind w:firstLine="0"/>
+              <w:jc w:val="both"/>
+              <w:rPr>
+                <w:rFonts w:asciiTheme="minorHAnsi" w:hAnsiTheme="minorHAnsi" w:cstheme="minorHAnsi"/>
+                <w:szCs w:val="24"/>
+              </w:rPr>
+            </w:pPr>
+            <w:r>
+              <w:rPr>
+                <w:rFonts w:asciiTheme="minorHAnsi" w:hAnsiTheme="minorHAnsi" w:cstheme="minorHAnsi"/>
+                <w:szCs w:val="24"/>
+              </w:rPr>
+              <w:t>CadastrarLivro</w:t>
+            </w:r>
+          </w:p>
+        </w:tc>
+        <w:tc>
+          <w:tcPr>
+            <w:tcW w:w="3139" w:type="dxa"/>
+          </w:tcPr>
+          <w:p>
+            <w:pPr>
+              <w:ind w:firstLine="0"/>
+              <w:jc w:val="both"/>
+              <w:rPr>
+                <w:rFonts w:asciiTheme="minorHAnsi" w:hAnsiTheme="minorHAnsi" w:cstheme="minorHAnsi"/>
+                <w:szCs w:val="24"/>
+              </w:rPr>
+            </w:pPr>
+            <w:r>
+              <w:rPr>
+                <w:rFonts w:asciiTheme="minorHAnsi" w:hAnsiTheme="minorHAnsi" w:cstheme="minorHAnsi"/>
+                <w:szCs w:val="24"/>
+              </w:rPr>
+              <w:t>POST</w:t>
+            </w:r>
+          </w:p>
+        </w:tc>
+        <w:tc>
+          <w:tcPr>
+            <w:tcW w:w="3141" w:type="dxa"/>
+          </w:tcPr>
+          <w:p>
+            <w:pPr>
+              <w:ind w:firstLine="0"/>
+              <w:jc w:val="both"/>
+              <w:rPr>
+                <w:rFonts w:asciiTheme="minorHAnsi" w:hAnsiTheme="minorHAnsi" w:cstheme="minorHAnsi"/>
+                <w:szCs w:val="24"/>
+              </w:rPr>
+            </w:pPr>
+            <w:r>
+              <w:rPr>
+                <w:rFonts w:asciiTheme="minorHAnsi" w:hAnsiTheme="minorHAnsi" w:cstheme="minorHAnsi"/>
+                <w:szCs w:val="24"/>
+              </w:rPr>
+              <w:t>/cadastrar/li</w:t>
+            </w:r>
+            <w:bookmarkStart w:id="0" w:name="_GoBack"/>
+            <w:bookmarkEnd w:id="0"/>
+            <w:r>
+              <w:rPr>
+                <w:rFonts w:asciiTheme="minorHAnsi" w:hAnsiTheme="minorHAnsi" w:cstheme="minorHAnsi"/>
+                <w:szCs w:val="24"/>
+              </w:rPr>
+              <w:t>vro</w:t>
+            </w:r>
           </w:p>
         </w:tc>
       </w:tr>
@@ -10353,7 +10679,7 @@
 </file>
 
 <file path=customXml/itemProps1.xml><?xml version="1.0" encoding="utf-8"?>
-<ds:datastoreItem xmlns:ds="http://schemas.openxmlformats.org/officeDocument/2006/customXml" ds:itemID="{71BA4A80-F6A1-4232-A0A7-5AC13BCB9CEE}">
+<ds:datastoreItem xmlns:ds="http://schemas.openxmlformats.org/officeDocument/2006/customXml" ds:itemID="{9CD91E12-714C-45B5-B575-28CDBFB76086}">
   <ds:schemaRefs>
     <ds:schemaRef ds:uri="http://schemas.openxmlformats.org/officeDocument/2006/bibliography"/>
   </ds:schemaRefs>

</xml_diff>